<commit_message>
Added missing support case to Patch Notes.
</commit_message>
<xml_diff>
--- a/v/1_43/1_43.docx
+++ b/v/1_43/1_43.docx
@@ -775,6 +775,108 @@
           </w:p>
         </w:tc>
       </w:tr>
+      <w:tr>
+        <w:trPr>
+          <w:cnfStyle w:val="000000100000" w:firstRow="0" w:lastRow="0" w:firstColumn="0" w:lastColumn="0" w:oddVBand="0" w:evenVBand="0" w:oddHBand="1" w:evenHBand="0" w:firstRowFirstColumn="0" w:firstRowLastColumn="0" w:lastRowFirstColumn="0" w:lastRowLastColumn="0"/>
+        </w:trPr>
+        <w:tc>
+          <w:tcPr>
+            <w:tcW w:w="841" w:type="dxa"/>
+          </w:tcPr>
+          <w:p>
+            <w:pPr>
+              <w:rPr>
+                <w:rFonts w:cs="Segoe UI"/>
+                <w:szCs w:val="20"/>
+              </w:rPr>
+            </w:pPr>
+            <w:r>
+              <w:rPr>
+                <w:rFonts w:cs="Segoe UI"/>
+                <w:szCs w:val="20"/>
+              </w:rPr>
+              <w:t>89528</w:t>
+            </w:r>
+          </w:p>
+        </w:tc>
+        <w:tc>
+          <w:tcPr>
+            <w:tcW w:w="2551" w:type="dxa"/>
+          </w:tcPr>
+          <w:p>
+            <w:pPr>
+              <w:rPr>
+                <w:rFonts w:cs="Segoe UI"/>
+                <w:szCs w:val="20"/>
+              </w:rPr>
+            </w:pPr>
+            <w:r>
+              <w:rPr>
+                <w:rFonts w:cs="Segoe UI"/>
+                <w:szCs w:val="20"/>
+              </w:rPr>
+              <w:t>Deletion of ITRs</w:t>
+            </w:r>
+          </w:p>
+        </w:tc>
+        <w:tc>
+          <w:tcPr>
+            <w:tcW w:w="6639" w:type="dxa"/>
+          </w:tcPr>
+          <w:p>
+            <w:pPr>
+              <w:rPr>
+                <w:rFonts w:cs="Segoe UI"/>
+                <w:szCs w:val="20"/>
+              </w:rPr>
+            </w:pPr>
+            <w:r>
+              <w:rPr>
+                <w:rFonts w:cs="Segoe UI"/>
+                <w:szCs w:val="20"/>
+              </w:rPr>
+              <w:t>Some</w:t>
+            </w:r>
+            <w:r>
+              <w:rPr>
+                <w:rFonts w:cs="Segoe UI"/>
+                <w:szCs w:val="20"/>
+              </w:rPr>
+              <w:t xml:space="preserve"> ITRs </w:t>
+            </w:r>
+            <w:r>
+              <w:rPr>
+                <w:rFonts w:cs="Segoe UI"/>
+                <w:szCs w:val="20"/>
+              </w:rPr>
+              <w:t>could not be deleted</w:t>
+            </w:r>
+            <w:r>
+              <w:rPr>
+                <w:rFonts w:cs="Segoe UI"/>
+                <w:szCs w:val="20"/>
+              </w:rPr>
+              <w:t xml:space="preserve"> successfully. This issue has been resolved so that it is now possible to delete </w:t>
+            </w:r>
+            <w:proofErr w:type="gramStart"/>
+            <w:r>
+              <w:rPr>
+                <w:rFonts w:cs="Segoe UI"/>
+                <w:szCs w:val="20"/>
+              </w:rPr>
+              <w:t>them</w:t>
+            </w:r>
+            <w:proofErr w:type="gramEnd"/>
+            <w:r>
+              <w:rPr>
+                <w:rFonts w:cs="Segoe UI"/>
+                <w:szCs w:val="20"/>
+              </w:rPr>
+              <w:t xml:space="preserve"> and error handling has been added.</w:t>
+            </w:r>
+          </w:p>
+        </w:tc>
+      </w:tr>
     </w:tbl>
     <w:p>
       <w:pPr>
@@ -949,6 +1051,7 @@
     </w:p>
     <w:p>
       <w:r>
+        <w:lastRenderedPageBreak/>
         <w:t>Version 1.</w:t>
       </w:r>
       <w:r>
@@ -1001,7 +1104,6 @@
         </w:numPr>
       </w:pPr>
       <w:r>
-        <w:lastRenderedPageBreak/>
         <w:t>New filters on Tag ITR Search</w:t>
       </w:r>
     </w:p>
@@ -7817,15 +7919,6 @@
 </file>
 
 <file path=customXml/item1.xml><?xml version="1.0" encoding="utf-8"?>
-<?mso-contentType ?>
-<FormTemplates xmlns="http://schemas.microsoft.com/sharepoint/v3/contenttype/forms">
-  <Display>DocumentLibraryForm</Display>
-  <Edit>DocumentLibraryForm</Edit>
-  <New>DocumentLibraryForm</New>
-</FormTemplates>
-</file>
-
-<file path=customXml/item2.xml><?xml version="1.0" encoding="utf-8"?>
 <ct:contentTypeSchema xmlns:ct="http://schemas.microsoft.com/office/2006/metadata/contentType" xmlns:ma="http://schemas.microsoft.com/office/2006/metadata/properties/metaAttributes" ct:_="" ma:_="" ma:contentTypeName="Document" ma:contentTypeID="0x010100D734B757A36B6745BAE84652F17B76E2" ma:contentTypeVersion="11" ma:contentTypeDescription="Create a new document." ma:contentTypeScope="" ma:versionID="077181545f452edf349dbca324b8e36f">
   <xsd:schema xmlns:xsd="http://www.w3.org/2001/XMLSchema" xmlns:xs="http://www.w3.org/2001/XMLSchema" xmlns:p="http://schemas.microsoft.com/office/2006/metadata/properties" xmlns:ns2="275722e5-9e00-45bb-b0e3-d613061a74ed" xmlns:ns3="358eca99-01b7-49a3-93c8-5b5276b58ff5" targetNamespace="http://schemas.microsoft.com/office/2006/metadata/properties" ma:root="true" ma:fieldsID="19d8aeff097650cefaa8421667059136" ns2:_="" ns3:_="">
     <xsd:import namespace="275722e5-9e00-45bb-b0e3-d613061a74ed"/>
@@ -8036,25 +8129,26 @@
 </ct:contentTypeSchema>
 </file>
 
-<file path=customXml/item3.xml><?xml version="1.0" encoding="utf-8"?>
-<b:Sources xmlns:b="http://schemas.openxmlformats.org/officeDocument/2006/bibliography" xmlns="http://schemas.openxmlformats.org/officeDocument/2006/bibliography" SelectedStyle="\APA.XSL" StyleName="APA"/>
+<file path=customXml/item2.xml><?xml version="1.0" encoding="utf-8"?>
+<?mso-contentType ?>
+<FormTemplates xmlns="http://schemas.microsoft.com/sharepoint/v3/contenttype/forms">
+  <Display>DocumentLibraryForm</Display>
+  <Edit>DocumentLibraryForm</Edit>
+  <New>DocumentLibraryForm</New>
+</FormTemplates>
 </file>
 
-<file path=customXml/item4.xml><?xml version="1.0" encoding="utf-8"?>
+<file path=customXml/item3.xml><?xml version="1.0" encoding="utf-8"?>
 <p:properties xmlns:p="http://schemas.microsoft.com/office/2006/metadata/properties" xmlns:xsi="http://www.w3.org/2001/XMLSchema-instance" xmlns:pc="http://schemas.microsoft.com/office/infopath/2007/PartnerControls">
   <documentManagement/>
 </p:properties>
 </file>
 
-<file path=customXml/itemProps1.xml><?xml version="1.0" encoding="utf-8"?>
-<ds:datastoreItem xmlns:ds="http://schemas.openxmlformats.org/officeDocument/2006/customXml" ds:itemID="{A35A4D64-C8DA-45E9-A8E6-299FF4388373}">
-  <ds:schemaRefs>
-    <ds:schemaRef ds:uri="http://schemas.microsoft.com/sharepoint/v3/contenttype/forms"/>
-  </ds:schemaRefs>
-</ds:datastoreItem>
+<file path=customXml/item4.xml><?xml version="1.0" encoding="utf-8"?>
+<b:Sources xmlns:b="http://schemas.openxmlformats.org/officeDocument/2006/bibliography" xmlns="http://schemas.openxmlformats.org/officeDocument/2006/bibliography" SelectedStyle="\APA.XSL" StyleName="APA"/>
 </file>
 
-<file path=customXml/itemProps2.xml><?xml version="1.0" encoding="utf-8"?>
+<file path=customXml/itemProps1.xml><?xml version="1.0" encoding="utf-8"?>
 <ds:datastoreItem xmlns:ds="http://schemas.openxmlformats.org/officeDocument/2006/customXml" ds:itemID="{3A3CC9F8-52BC-4466-9F21-D04293F8AD76}">
   <ds:schemaRefs>
     <ds:schemaRef ds:uri="http://schemas.microsoft.com/office/2006/metadata/contentType"/>
@@ -8073,27 +8167,35 @@
 </ds:datastoreItem>
 </file>
 
+<file path=customXml/itemProps2.xml><?xml version="1.0" encoding="utf-8"?>
+<ds:datastoreItem xmlns:ds="http://schemas.openxmlformats.org/officeDocument/2006/customXml" ds:itemID="{A35A4D64-C8DA-45E9-A8E6-299FF4388373}">
+  <ds:schemaRefs>
+    <ds:schemaRef ds:uri="http://schemas.microsoft.com/sharepoint/v3/contenttype/forms"/>
+  </ds:schemaRefs>
+</ds:datastoreItem>
+</file>
+
 <file path=customXml/itemProps3.xml><?xml version="1.0" encoding="utf-8"?>
+<ds:datastoreItem xmlns:ds="http://schemas.openxmlformats.org/officeDocument/2006/customXml" ds:itemID="{51FA78A4-B713-4081-9D4E-73365BD7A35D}">
+  <ds:schemaRefs>
+    <ds:schemaRef ds:uri="http://purl.org/dc/elements/1.1/"/>
+    <ds:schemaRef ds:uri="http://schemas.microsoft.com/office/2006/metadata/properties"/>
+    <ds:schemaRef ds:uri="http://schemas.openxmlformats.org/package/2006/metadata/core-properties"/>
+    <ds:schemaRef ds:uri="275722e5-9e00-45bb-b0e3-d613061a74ed"/>
+    <ds:schemaRef ds:uri="http://purl.org/dc/terms/"/>
+    <ds:schemaRef ds:uri="http://schemas.microsoft.com/office/2006/documentManagement/types"/>
+    <ds:schemaRef ds:uri="358eca99-01b7-49a3-93c8-5b5276b58ff5"/>
+    <ds:schemaRef ds:uri="http://schemas.microsoft.com/office/infopath/2007/PartnerControls"/>
+    <ds:schemaRef ds:uri="http://www.w3.org/XML/1998/namespace"/>
+    <ds:schemaRef ds:uri="http://purl.org/dc/dcmitype/"/>
+  </ds:schemaRefs>
+</ds:datastoreItem>
+</file>
+
+<file path=customXml/itemProps4.xml><?xml version="1.0" encoding="utf-8"?>
 <ds:datastoreItem xmlns:ds="http://schemas.openxmlformats.org/officeDocument/2006/customXml" ds:itemID="{067D7D36-3C6B-4CD9-BEBE-A374118463C8}">
   <ds:schemaRefs>
     <ds:schemaRef ds:uri="http://schemas.openxmlformats.org/officeDocument/2006/bibliography"/>
   </ds:schemaRefs>
 </ds:datastoreItem>
-</file>
-
-<file path=customXml/itemProps4.xml><?xml version="1.0" encoding="utf-8"?>
-<ds:datastoreItem xmlns:ds="http://schemas.openxmlformats.org/officeDocument/2006/customXml" ds:itemID="{51FA78A4-B713-4081-9D4E-73365BD7A35D}">
-  <ds:schemaRefs>
-    <ds:schemaRef ds:uri="275722e5-9e00-45bb-b0e3-d613061a74ed"/>
-    <ds:schemaRef ds:uri="http://schemas.microsoft.com/office/2006/documentManagement/types"/>
-    <ds:schemaRef ds:uri="http://schemas.microsoft.com/office/infopath/2007/PartnerControls"/>
-    <ds:schemaRef ds:uri="http://purl.org/dc/elements/1.1/"/>
-    <ds:schemaRef ds:uri="http://schemas.microsoft.com/office/2006/metadata/properties"/>
-    <ds:schemaRef ds:uri="http://purl.org/dc/terms/"/>
-    <ds:schemaRef ds:uri="http://schemas.openxmlformats.org/package/2006/metadata/core-properties"/>
-    <ds:schemaRef ds:uri="358eca99-01b7-49a3-93c8-5b5276b58ff5"/>
-    <ds:schemaRef ds:uri="http://www.w3.org/XML/1998/namespace"/>
-    <ds:schemaRef ds:uri="http://purl.org/dc/dcmitype/"/>
-  </ds:schemaRefs>
-</ds:datastoreItem>
 </file>
</xml_diff>